<commit_message>
Minor modifications (without authors' permission)
- URL update: Profs Kasai and Isshiki
- URL typo (lack of //) fix: Profs Takagi and Isshiki
- Photo adjustment: Prof Berrar
</commit_message>
<xml_diff>
--- a/src/daniel-berrar-2018.docx
+++ b/src/daniel-berrar-2018.docx
@@ -12,7 +12,7 @@
         <w:rPr>
           <w:noProof/>
         </w:rPr>
-        <w:pict w14:anchorId="4A15D5E0">
+        <w:pict w14:anchorId="0D6AEE0C">
           <v:roundrect id="AutoShape 2" o:spid="_x0000_s1029" style="position:absolute;left:0;text-align:left;margin-left:0;margin-top:9pt;width:423.15pt;height:119.9pt;z-index:2;visibility:visible;mso-wrap-style:square;mso-width-percent:0;mso-height-percent:0;mso-wrap-distance-left:10.05pt;mso-wrap-distance-top:1pt;mso-wrap-distance-right:10.2pt;mso-wrap-distance-bottom:.75pt;mso-position-horizontal:absolute;mso-position-horizontal-relative:text;mso-position-vertical:absolute;mso-position-vertical-relative:text;mso-width-percent:0;mso-height-percent:0;mso-width-relative:page;mso-height-relative:page;v-text-anchor:top" arcsize="10923f" o:gfxdata="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" strokecolor="#36f" strokeweight=".53mm">
             <v:textbox>
               <w:txbxContent>
@@ -32,7 +32,7 @@
         <w:rPr>
           <w:noProof/>
         </w:rPr>
-        <w:pict w14:anchorId="33E3F459">
+        <w:pict w14:anchorId="46679048">
           <v:roundrect id="AutoShape 1676" o:spid="_x0000_s1028" style="position:absolute;left:0;text-align:left;margin-left:318.45pt;margin-top:-16pt;width:89.95pt;height:113.4pt;z-index:5;visibility:visible;mso-wrap-style:square;mso-width-percent:0;mso-height-percent:0;mso-wrap-distance-left:9.7pt;mso-wrap-distance-top:.75pt;mso-wrap-distance-right:9.7pt;mso-wrap-distance-bottom:.75pt;mso-position-horizontal:absolute;mso-position-horizontal-relative:text;mso-position-vertical:absolute;mso-position-vertical-relative:text;mso-width-percent:0;mso-height-percent:0;mso-width-relative:page;mso-height-relative:page;v-text-anchor:top" arcsize="10923f" o:gfxdata="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" strokeweight=".26mm">
             <v:textbox inset="2.5mm,1.25mm,2.5mm,1.25mm">
               <w:txbxContent>
@@ -45,8 +45,8 @@
                       <w:noProof/>
                     </w:rPr>
                     <w:drawing>
-                      <wp:inline distT="0" distB="0" distL="0" distR="0" wp14:anchorId="5BDA8E95" wp14:editId="6A9CCD42">
-                        <wp:extent cx="1026160" cy="1367155"/>
+                      <wp:inline distT="0" distB="0" distL="0" distR="0" wp14:anchorId="70233DE7" wp14:editId="46D9A3E6">
+                        <wp:extent cx="841375" cy="1120966"/>
                         <wp:effectExtent l="0" t="0" r="0" b="0"/>
                         <wp:docPr id="5" name="Image4"/>
                         <wp:cNvGraphicFramePr>
@@ -70,7 +70,7 @@
                               <pic:spPr bwMode="auto">
                                 <a:xfrm>
                                   <a:off x="0" y="0"/>
-                                  <a:ext cx="1026160" cy="1367155"/>
+                                  <a:ext cx="841375" cy="1120966"/>
                                 </a:xfrm>
                                 <a:prstGeom prst="rect">
                                   <a:avLst/>
@@ -92,7 +92,7 @@
         <w:rPr>
           <w:noProof/>
         </w:rPr>
-        <w:pict w14:anchorId="0C83E642">
+        <w:pict w14:anchorId="6CBCFFB9">
           <v:roundrect id="AutoShape 4" o:spid="_x0000_s1027" style="position:absolute;left:0;text-align:left;margin-left:3.75pt;margin-top:12pt;width:415.35pt;height:114.15pt;z-index:4;visibility:visible;mso-wrap-style:square;mso-width-percent:0;mso-height-percent:0;mso-wrap-distance-left:10.05pt;mso-wrap-distance-top:1pt;mso-wrap-distance-right:9.7pt;mso-wrap-distance-bottom:.5pt;mso-position-horizontal:absolute;mso-position-horizontal-relative:text;mso-position-vertical:absolute;mso-position-vertical-relative:text;mso-width-percent:0;mso-height-percent:0;mso-width-relative:page;mso-height-relative:page;v-text-anchor:top" arcsize="10923f" o:gfxdata="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" strokecolor="#36f" strokeweight=".26mm">
             <v:textbox>
               <w:txbxContent>
@@ -614,7 +614,7 @@
         <w:rPr>
           <w:noProof/>
         </w:rPr>
-        <w:pict w14:anchorId="595C0E7E">
+        <w:pict w14:anchorId="0AE06D58">
           <v:rect id="Shape1" o:spid="_x0000_s1026" style="position:absolute;left:0;text-align:left;margin-left:217.05pt;margin-top:-24.25pt;width:106.55pt;height:9.7pt;z-index:3;visibility:visible;mso-wrap-style:square;mso-width-percent:0;mso-height-percent:0;mso-wrap-distance-left:0;mso-wrap-distance-top:0;mso-wrap-distance-right:0;mso-wrap-distance-bottom:0;mso-position-horizontal:absolute;mso-position-horizontal-relative:text;mso-position-vertical:absolute;mso-position-vertical-relative:text;mso-width-percent:0;mso-height-percent:0;mso-width-relative:page;mso-height-relative:page;v-text-anchor:top" o:gfxdata="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" filled="f" stroked="f">
             <v:textbox style="mso-fit-shape-to-text:t" inset="0,0,0,0">
               <w:txbxContent>

</xml_diff>